<commit_message>
Mysuperlist Database usres update
</commit_message>
<xml_diff>
--- a/project files/מסמך פרויקט ניב מאיר.docx
+++ b/project files/מסמך פרויקט ניב מאיר.docx
@@ -6,6 +6,7 @@
       <w:pPr>
         <w:spacing w:line="276" w:lineRule="auto"/>
         <w:rPr>
+          <w:rFonts w:hint="cs"/>
           <w:noProof/>
           <w:sz w:val="40"/>
           <w:szCs w:val="40"/>
@@ -5378,6 +5379,48 @@
           <w:rtl/>
         </w:rPr>
       </w:pPr>
+    </w:p>
+    <w:p>
+      <w:pPr>
+        <w:tabs>
+          <w:tab w:val="left" w:pos="3595"/>
+        </w:tabs>
+        <w:spacing w:line="276" w:lineRule="auto"/>
+        <w:rPr>
+          <w:rtl/>
+        </w:rPr>
+      </w:pPr>
+      <w:r>
+        <w:rPr>
+          <w:rFonts w:hint="cs"/>
+        </w:rPr>
+        <w:t>S</w:t>
+      </w:r>
+      <w:r>
+        <w:t>earch box</w:t>
+      </w:r>
+      <w:r>
+        <w:rPr>
+          <w:rFonts w:hint="cs"/>
+          <w:rtl/>
+        </w:rPr>
+        <w:t xml:space="preserve"> :</w:t>
+      </w:r>
+    </w:p>
+    <w:p>
+      <w:pPr>
+        <w:tabs>
+          <w:tab w:val="left" w:pos="3595"/>
+        </w:tabs>
+        <w:spacing w:line="276" w:lineRule="auto"/>
+        <w:rPr>
+          <w:rFonts w:hint="cs"/>
+          <w:rtl/>
+        </w:rPr>
+      </w:pPr>
+      <w:r>
+        <w:t>https://www.w3schools.com/howto/howto_css_animated_search.asp</w:t>
+      </w:r>
     </w:p>
     <w:p>
       <w:pPr>

</xml_diff>